<commit_message>
resolving most recent file after likely branching issue
</commit_message>
<xml_diff>
--- a/Docs/Project/Project-Artifacts/Reference-Material/EDSA Newsletter Item.docx
+++ b/Docs/Project/Project-Artifacts/Reference-Material/EDSA Newsletter Item.docx
@@ -4,7 +4,22 @@
   <w:body>
     <w:p>
       <w:r>
-        <w:t xml:space="preserve">EDSA’s Data Science Initiative team is working to provide Utilization Management and Care Management with new tools to predict </w:t>
+        <w:t>EDSA’s</w:t>
+      </w:r>
+      <w:r>
+        <w:t xml:space="preserve"> Data Science Initiative </w:t>
+      </w:r>
+      <w:r>
+        <w:t>(DSI)</w:t>
+      </w:r>
+      <w:r>
+        <w:t xml:space="preserve"> is working to </w:t>
+      </w:r>
+      <w:r>
+        <w:t>create</w:t>
+      </w:r>
+      <w:r>
+        <w:t xml:space="preserve"> new tools to predict </w:t>
       </w:r>
       <w:r>
         <w:t>who</w:t>
@@ -31,7 +46,10 @@
         <w:t>is</w:t>
       </w:r>
       <w:r>
-        <w:t xml:space="preserve"> at highest risk of returning to the hospital soon after discharge. </w:t>
+        <w:t xml:space="preserve"> at a higher</w:t>
+      </w:r>
+      <w:r>
+        <w:t xml:space="preserve"> risk of returning to the hospital soon after discharge. </w:t>
       </w:r>
     </w:p>
     <w:p/>
@@ -52,42 +70,42 @@
         <w:t xml:space="preserve"> </w:t>
       </w:r>
       <w:r>
+        <w:t>can signal</w:t>
+      </w:r>
+      <w:r>
+        <w:t xml:space="preserve"> </w:t>
+      </w:r>
+      <w:r>
+        <w:t>an underlying problem</w:t>
+      </w:r>
+      <w:r>
+        <w:t xml:space="preserve"> with </w:t>
+      </w:r>
+      <w:r>
+        <w:t xml:space="preserve">the </w:t>
+      </w:r>
+      <w:r>
+        <w:t xml:space="preserve">quality of </w:t>
+      </w:r>
+      <w:r>
+        <w:t xml:space="preserve">the </w:t>
+      </w:r>
+      <w:r>
+        <w:t xml:space="preserve">care </w:t>
+      </w:r>
+      <w:r>
+        <w:t>a</w:t>
+      </w:r>
+      <w:r>
+        <w:t xml:space="preserve"> member receives</w:t>
+      </w:r>
+      <w:r>
+        <w:t xml:space="preserve">. It </w:t>
+      </w:r>
+      <w:r>
         <w:t>may</w:t>
       </w:r>
       <w:r>
-        <w:t xml:space="preserve"> indicate </w:t>
-      </w:r>
-      <w:r>
-        <w:t>an underlying problem</w:t>
-      </w:r>
-      <w:r>
-        <w:t xml:space="preserve"> with </w:t>
-      </w:r>
-      <w:r>
-        <w:t xml:space="preserve">the </w:t>
-      </w:r>
-      <w:r>
-        <w:t xml:space="preserve">quality of </w:t>
-      </w:r>
-      <w:r>
-        <w:t xml:space="preserve">the </w:t>
-      </w:r>
-      <w:r>
-        <w:t xml:space="preserve">care </w:t>
-      </w:r>
-      <w:r>
-        <w:t>a</w:t>
-      </w:r>
-      <w:r>
-        <w:t xml:space="preserve"> member receives</w:t>
-      </w:r>
-      <w:r>
-        <w:t xml:space="preserve">. It </w:t>
-      </w:r>
-      <w:r>
-        <w:t>may</w:t>
-      </w:r>
-      <w:r>
         <w:t xml:space="preserve"> </w:t>
       </w:r>
       <w:r>
@@ -154,7 +172,12 @@
         <w:t xml:space="preserve"> to hospital acquired infect</w:t>
       </w:r>
       <w:r>
-        <w:t>ions for longer periods of time</w:t>
+        <w:t xml:space="preserve">ions </w:t>
+      </w:r>
+      <w:bookmarkStart w:id="0" w:name="_GoBack"/>
+      <w:bookmarkEnd w:id="0"/>
+      <w:r>
+        <w:t>for longer periods of time</w:t>
       </w:r>
       <w:r>
         <w:t>,</w:t>
@@ -286,10 +309,13 @@
         <w:t xml:space="preserve">DSI’s </w:t>
       </w:r>
       <w:r>
-        <w:t>most recent</w:t>
+        <w:t>first</w:t>
       </w:r>
       <w:r>
         <w:t xml:space="preserve"> readmission risk prediction tool </w:t>
+      </w:r>
+      <w:r>
+        <w:t xml:space="preserve">already </w:t>
       </w:r>
       <w:r>
         <w:t xml:space="preserve">outperforms the </w:t>
@@ -298,13 +324,15 @@
         <w:r>
           <w:rPr>
             <w:rStyle w:val="Hyperlink"/>
-            <w:color w:val="auto"/>
           </w:rPr>
-          <w:t>LACE index</w:t>
+          <w:t>Lace Index</w:t>
         </w:r>
       </w:hyperlink>
       <w:r>
-        <w:t xml:space="preserve">, a widely used formula developed in Canada </w:t>
+        <w:t xml:space="preserve">, </w:t>
+      </w:r>
+      <w:r>
+        <w:t xml:space="preserve">a widely used formula developed in Canada </w:t>
       </w:r>
       <w:r>
         <w:t xml:space="preserve">approximately </w:t>
@@ -1092,11 +1120,19 @@
         <w:t xml:space="preserve">by </w:t>
       </w:r>
       <w:hyperlink r:id="rId5" w:history="1">
+        <w:proofErr w:type="spellStart"/>
         <w:r>
           <w:rPr>
             <w:rStyle w:val="Hyperlink"/>
           </w:rPr>
-          <w:t>Maali et al. (2018)</w:t>
+          <w:t>Maali</w:t>
+        </w:r>
+        <w:proofErr w:type="spellEnd"/>
+        <w:r>
+          <w:rPr>
+            <w:rStyle w:val="Hyperlink"/>
+          </w:rPr>
+          <w:t xml:space="preserve"> et al. (2018)</w:t>
         </w:r>
       </w:hyperlink>
       <w:r>
@@ -1309,8 +1345,6 @@
       <w:r>
         <w:t>monitor</w:t>
       </w:r>
-      <w:bookmarkStart w:id="0" w:name="_GoBack"/>
-      <w:bookmarkEnd w:id="0"/>
       <w:r>
         <w:t xml:space="preserve"> systematic drivers of readmission</w:t>
       </w:r>
@@ -1324,6 +1358,7 @@
     <w:p/>
     <w:p>
       <w:r>
+        <w:lastRenderedPageBreak/>
         <w:t xml:space="preserve">LA Care is in </w:t>
       </w:r>
       <w:r>

</xml_diff>

<commit_message>
var. corrections incl. SNF affiliated count for period
</commit_message>
<xml_diff>
--- a/Docs/Project/Project-Artifacts/Reference-Material/EDSA Newsletter Item.docx
+++ b/Docs/Project/Project-Artifacts/Reference-Material/EDSA Newsletter Item.docx
@@ -3,11 +3,45 @@
 <w:document xmlns:wpc="http://schemas.microsoft.com/office/word/2010/wordprocessingCanvas" xmlns:cx="http://schemas.microsoft.com/office/drawing/2014/chartex" xmlns:cx1="http://schemas.microsoft.com/office/drawing/2015/9/8/chartex" xmlns:mc="http://schemas.openxmlformats.org/markup-compatibility/2006" xmlns:o="urn:schemas-microsoft-com:office:office" xmlns:r="http://schemas.openxmlformats.org/officeDocument/2006/relationships" xmlns:m="http://schemas.openxmlformats.org/officeDocument/2006/math" xmlns:v="urn:schemas-microsoft-com:vml" xmlns:wp14="http://schemas.microsoft.com/office/word/2010/wordprocessingDrawing" xmlns:wp="http://schemas.openxmlformats.org/drawingml/2006/wordprocessingDrawing" xmlns:w10="urn:schemas-microsoft-com:office:word" xmlns:w="http://schemas.openxmlformats.org/wordprocessingml/2006/main" xmlns:w14="http://schemas.microsoft.com/office/word/2010/wordml" xmlns:w15="http://schemas.microsoft.com/office/word/2012/wordml" xmlns:w16se="http://schemas.microsoft.com/office/word/2015/wordml/symex" xmlns:wpg="http://schemas.microsoft.com/office/word/2010/wordprocessingGroup" xmlns:wpi="http://schemas.microsoft.com/office/word/2010/wordprocessingInk" xmlns:wne="http://schemas.microsoft.com/office/word/2006/wordml" xmlns:wps="http://schemas.microsoft.com/office/word/2010/wordprocessingShape" mc:Ignorable="w14 w15 w16se wp14">
   <w:body>
     <w:p>
+      <w:pPr>
+        <w:jc w:val="center"/>
+        <w:rPr>
+          <w:b/>
+        </w:rPr>
+      </w:pPr>
+      <w:r>
+        <w:rPr>
+          <w:b/>
+        </w:rPr>
+        <w:t xml:space="preserve">Readmission </w:t>
+      </w:r>
+      <w:r>
+        <w:rPr>
+          <w:b/>
+        </w:rPr>
+        <w:t>Data is a Safety Net</w:t>
+      </w:r>
+    </w:p>
+    <w:p>
+      <w:pPr>
+        <w:jc w:val="center"/>
+        <w:rPr>
+          <w:b/>
+        </w:rPr>
+      </w:pPr>
+    </w:p>
+    <w:p>
       <w:r>
         <w:t>EDSA’s</w:t>
       </w:r>
       <w:r>
-        <w:t xml:space="preserve"> Data Science Initiative </w:t>
+        <w:t xml:space="preserve"> Data Science </w:t>
+      </w:r>
+      <w:r>
+        <w:t>Innovation</w:t>
+      </w:r>
+      <w:r>
+        <w:t xml:space="preserve"> </w:t>
       </w:r>
       <w:r>
         <w:t>(DSI)</w:t>
@@ -55,13 +89,22 @@
     <w:p/>
     <w:p>
       <w:r>
-        <w:t xml:space="preserve">Being readmitted </w:t>
-      </w:r>
-      <w:r>
-        <w:t xml:space="preserve">30 days </w:t>
-      </w:r>
-      <w:r>
-        <w:t xml:space="preserve">or less after </w:t>
+        <w:t>Readmissions</w:t>
+      </w:r>
+      <w:r>
+        <w:t xml:space="preserve"> </w:t>
+      </w:r>
+      <w:r>
+        <w:t xml:space="preserve">30 </w:t>
+      </w:r>
+      <w:r>
+        <w:t xml:space="preserve">or fewer </w:t>
+      </w:r>
+      <w:r>
+        <w:t xml:space="preserve">days </w:t>
+      </w:r>
+      <w:r>
+        <w:t xml:space="preserve">after </w:t>
       </w:r>
       <w:r>
         <w:t>discharge</w:t>
@@ -109,6 +152,9 @@
         <w:t xml:space="preserve"> </w:t>
       </w:r>
       <w:r>
+        <w:t xml:space="preserve">also </w:t>
+      </w:r>
+      <w:r>
         <w:t>indicate a missed opportunity to control</w:t>
       </w:r>
       <w:r>
@@ -130,16 +176,13 @@
         <w:t xml:space="preserve"> </w:t>
       </w:r>
       <w:r>
-        <w:t xml:space="preserve">opportunities </w:t>
-      </w:r>
-      <w:r>
-        <w:t>existed</w:t>
-      </w:r>
-      <w:r>
-        <w:t xml:space="preserve"> </w:t>
-      </w:r>
-      <w:r>
-        <w:t xml:space="preserve">to address </w:t>
+        <w:t xml:space="preserve">outpatient </w:t>
+      </w:r>
+      <w:r>
+        <w:t>care</w:t>
+      </w:r>
+      <w:r>
+        <w:t xml:space="preserve"> might have addressed </w:t>
       </w:r>
       <w:r>
         <w:t>the</w:t>
@@ -148,22 +191,28 @@
         <w:t xml:space="preserve"> members’</w:t>
       </w:r>
       <w:r>
-        <w:t xml:space="preserve"> needs </w:t>
-      </w:r>
-      <w:r>
-        <w:t xml:space="preserve">early </w:t>
-      </w:r>
-      <w:r>
-        <w:t xml:space="preserve">through outpatient </w:t>
-      </w:r>
-      <w:r>
-        <w:t>care</w:t>
+        <w:t xml:space="preserve"> needs</w:t>
+      </w:r>
+      <w:r>
+        <w:t xml:space="preserve"> before readmission </w:t>
+      </w:r>
+      <w:r>
+        <w:t>became</w:t>
+      </w:r>
+      <w:r>
+        <w:t xml:space="preserve"> necessary</w:t>
       </w:r>
       <w:r>
         <w:t xml:space="preserve">. </w:t>
       </w:r>
       <w:r>
-        <w:t xml:space="preserve">It also exposes frail </w:t>
+        <w:t>Additionally, i</w:t>
+      </w:r>
+      <w:r>
+        <w:t xml:space="preserve">t </w:t>
+      </w:r>
+      <w:r>
+        <w:t xml:space="preserve">exposes frail </w:t>
       </w:r>
       <w:r>
         <w:t>members</w:t>
@@ -172,12 +221,7 @@
         <w:t xml:space="preserve"> to hospital acquired infect</w:t>
       </w:r>
       <w:r>
-        <w:t xml:space="preserve">ions </w:t>
-      </w:r>
-      <w:bookmarkStart w:id="0" w:name="_GoBack"/>
-      <w:bookmarkEnd w:id="0"/>
-      <w:r>
-        <w:t>for longer periods of time</w:t>
+        <w:t>ions for longer periods of time</w:t>
       </w:r>
       <w:r>
         <w:t>,</w:t>
@@ -228,10 +272,13 @@
     <w:p/>
     <w:p>
       <w:r>
-        <w:t xml:space="preserve">The </w:t>
-      </w:r>
-      <w:r>
-        <w:t xml:space="preserve">Care Management professionals within </w:t>
+        <w:t xml:space="preserve">Care Management </w:t>
+      </w:r>
+      <w:r>
+        <w:t>nurses</w:t>
+      </w:r>
+      <w:r>
+        <w:t xml:space="preserve"> within </w:t>
       </w:r>
       <w:r>
         <w:t xml:space="preserve">L.A. Care’s </w:t>
@@ -267,16 +314,31 @@
         <w:t xml:space="preserve"> stay out of the hospital. </w:t>
       </w:r>
       <w:r>
-        <w:t>They</w:t>
+        <w:t>C</w:t>
+      </w:r>
+      <w:r>
+        <w:t>urrently</w:t>
+      </w:r>
+      <w:r>
+        <w:t>, they</w:t>
       </w:r>
       <w:r>
         <w:t xml:space="preserve"> </w:t>
       </w:r>
       <w:r>
-        <w:t xml:space="preserve">currently </w:t>
-      </w:r>
-      <w:r>
-        <w:t xml:space="preserve">identify the members who need this assistance through professional referrals, self-referrals, and the Health Risk Assessment (HRA) survey which is administered to a subset of the membership. UM and CM have asked EDSA’s Data Science Initiative (DSI) for a new tool </w:t>
+        <w:t xml:space="preserve">identify the members who need this assistance through professional referrals, self-referrals, and the Health Risk Assessment (HRA) survey which is administered to a subset of </w:t>
+      </w:r>
+      <w:r>
+        <w:t>our</w:t>
+      </w:r>
+      <w:r>
+        <w:t xml:space="preserve"> membership. UM and CM have asked </w:t>
+      </w:r>
+      <w:r>
+        <w:t>DSI</w:t>
+      </w:r>
+      <w:r>
+        <w:t xml:space="preserve"> for a new tool </w:t>
       </w:r>
       <w:r>
         <w:t>to</w:t>
@@ -297,7 +359,13 @@
         <w:t>every ho</w:t>
       </w:r>
       <w:r>
-        <w:t xml:space="preserve">spitalized member. </w:t>
+        <w:t>spitalized member</w:t>
+      </w:r>
+      <w:r>
+        <w:t>, and to do so before claims are generated but rather as soon as a member is first admitted to hospital</w:t>
+      </w:r>
+      <w:r>
+        <w:t xml:space="preserve">. </w:t>
       </w:r>
       <w:r>
         <w:t xml:space="preserve"> </w:t>
@@ -306,7 +374,10 @@
     <w:p/>
     <w:p>
       <w:r>
-        <w:t xml:space="preserve">DSI’s </w:t>
+        <w:t>DSI produced its</w:t>
+      </w:r>
+      <w:r>
+        <w:t xml:space="preserve"> </w:t>
       </w:r>
       <w:r>
         <w:t>first</w:t>
@@ -315,10 +386,22 @@
         <w:t xml:space="preserve"> readmission risk prediction tool </w:t>
       </w:r>
       <w:r>
-        <w:t xml:space="preserve">already </w:t>
-      </w:r>
-      <w:r>
-        <w:t xml:space="preserve">outperforms the </w:t>
+        <w:t xml:space="preserve">early in Q2 of 2018. </w:t>
+      </w:r>
+      <w:r>
+        <w:t>Their tool</w:t>
+      </w:r>
+      <w:r>
+        <w:t xml:space="preserve"> </w:t>
+      </w:r>
+      <w:r>
+        <w:t>outperform</w:t>
+      </w:r>
+      <w:r>
+        <w:t>ed</w:t>
+      </w:r>
+      <w:r>
+        <w:t xml:space="preserve"> the </w:t>
       </w:r>
       <w:hyperlink r:id="rId4" w:history="1">
         <w:r>
@@ -561,6 +644,17 @@
               </w:rPr>
               <w:t>Kappa</w:t>
             </w:r>
+            <w:r>
+              <w:rPr>
+                <w:rFonts w:ascii="Times New Roman" w:hAnsi="Times New Roman"/>
+                <w:b/>
+                <w:bCs/>
+                <w:sz w:val="20"/>
+                <w:szCs w:val="20"/>
+                <w:vertAlign w:val="superscript"/>
+              </w:rPr>
+              <w:t>1</w:t>
+            </w:r>
           </w:p>
         </w:tc>
         <w:tc>
@@ -601,6 +695,17 @@
               </w:rPr>
               <w:t>AUPRC</w:t>
             </w:r>
+            <w:r>
+              <w:rPr>
+                <w:rFonts w:ascii="Times New Roman" w:hAnsi="Times New Roman"/>
+                <w:b/>
+                <w:bCs/>
+                <w:sz w:val="20"/>
+                <w:szCs w:val="20"/>
+                <w:vertAlign w:val="superscript"/>
+              </w:rPr>
+              <w:t>2</w:t>
+            </w:r>
           </w:p>
         </w:tc>
         <w:tc>
@@ -641,6 +746,17 @@
               </w:rPr>
               <w:t>Precision</w:t>
             </w:r>
+            <w:r>
+              <w:rPr>
+                <w:rFonts w:ascii="Times New Roman" w:hAnsi="Times New Roman"/>
+                <w:b/>
+                <w:bCs/>
+                <w:sz w:val="20"/>
+                <w:szCs w:val="20"/>
+                <w:vertAlign w:val="superscript"/>
+              </w:rPr>
+              <w:t>3</w:t>
+            </w:r>
           </w:p>
         </w:tc>
         <w:tc>
@@ -681,6 +797,17 @@
               </w:rPr>
               <w:t>Recall</w:t>
             </w:r>
+            <w:r>
+              <w:rPr>
+                <w:rFonts w:ascii="Times New Roman" w:hAnsi="Times New Roman"/>
+                <w:b/>
+                <w:bCs/>
+                <w:sz w:val="20"/>
+                <w:szCs w:val="20"/>
+                <w:vertAlign w:val="superscript"/>
+              </w:rPr>
+              <w:t>4</w:t>
+            </w:r>
           </w:p>
         </w:tc>
       </w:tr>
@@ -879,7 +1006,7 @@
             <w:tcBorders>
               <w:top w:val="nil"/>
               <w:left w:val="nil"/>
-              <w:bottom w:val="single" w:sz="8" w:space="0" w:color="auto"/>
+              <w:bottom w:val="single" w:sz="4" w:space="0" w:color="auto"/>
               <w:right w:val="nil"/>
             </w:tcBorders>
             <w:tcMar>
@@ -917,7 +1044,7 @@
             <w:tcBorders>
               <w:top w:val="nil"/>
               <w:left w:val="nil"/>
-              <w:bottom w:val="single" w:sz="8" w:space="0" w:color="auto"/>
+              <w:bottom w:val="single" w:sz="4" w:space="0" w:color="auto"/>
               <w:right w:val="nil"/>
             </w:tcBorders>
             <w:tcMar>
@@ -956,7 +1083,7 @@
             <w:tcBorders>
               <w:top w:val="nil"/>
               <w:left w:val="nil"/>
-              <w:bottom w:val="single" w:sz="8" w:space="0" w:color="auto"/>
+              <w:bottom w:val="single" w:sz="4" w:space="0" w:color="auto"/>
               <w:right w:val="nil"/>
             </w:tcBorders>
             <w:tcMar>
@@ -995,7 +1122,7 @@
             <w:tcBorders>
               <w:top w:val="nil"/>
               <w:left w:val="nil"/>
-              <w:bottom w:val="single" w:sz="8" w:space="0" w:color="auto"/>
+              <w:bottom w:val="single" w:sz="4" w:space="0" w:color="auto"/>
               <w:right w:val="nil"/>
             </w:tcBorders>
             <w:tcMar>
@@ -1034,7 +1161,7 @@
             <w:tcBorders>
               <w:top w:val="nil"/>
               <w:left w:val="nil"/>
-              <w:bottom w:val="single" w:sz="8" w:space="0" w:color="auto"/>
+              <w:bottom w:val="single" w:sz="4" w:space="0" w:color="auto"/>
               <w:right w:val="nil"/>
             </w:tcBorders>
             <w:tcMar>
@@ -1068,6 +1195,458 @@
           </w:p>
         </w:tc>
       </w:tr>
+      <w:tr>
+        <w:trPr>
+          <w:jc w:val="center"/>
+        </w:trPr>
+        <w:tc>
+          <w:tcPr>
+            <w:tcW w:w="6120" w:type="dxa"/>
+            <w:gridSpan w:val="5"/>
+            <w:tcBorders>
+              <w:top w:val="single" w:sz="4" w:space="0" w:color="auto"/>
+              <w:left w:val="nil"/>
+            </w:tcBorders>
+            <w:tcMar>
+              <w:top w:w="0" w:type="dxa"/>
+              <w:left w:w="100" w:type="dxa"/>
+              <w:bottom w:w="0" w:type="dxa"/>
+              <w:right w:w="100" w:type="dxa"/>
+            </w:tcMar>
+          </w:tcPr>
+          <w:p>
+            <w:pPr>
+              <w:autoSpaceDE w:val="0"/>
+              <w:autoSpaceDN w:val="0"/>
+              <w:spacing w:line="252" w:lineRule="auto"/>
+              <w:rPr>
+                <w:rFonts w:ascii="Times New Roman" w:hAnsi="Times New Roman"/>
+                <w:bCs/>
+                <w:sz w:val="20"/>
+                <w:szCs w:val="20"/>
+                <w:vertAlign w:val="superscript"/>
+              </w:rPr>
+            </w:pPr>
+          </w:p>
+          <w:p>
+            <w:pPr>
+              <w:autoSpaceDE w:val="0"/>
+              <w:autoSpaceDN w:val="0"/>
+              <w:spacing w:line="252" w:lineRule="auto"/>
+              <w:rPr>
+                <w:rFonts w:ascii="Times New Roman" w:hAnsi="Times New Roman"/>
+                <w:sz w:val="16"/>
+                <w:szCs w:val="16"/>
+              </w:rPr>
+            </w:pPr>
+            <w:r>
+              <w:rPr>
+                <w:rFonts w:ascii="Times New Roman" w:hAnsi="Times New Roman"/>
+                <w:bCs/>
+                <w:sz w:val="16"/>
+                <w:szCs w:val="16"/>
+                <w:vertAlign w:val="superscript"/>
+              </w:rPr>
+              <w:t>1</w:t>
+            </w:r>
+            <w:r>
+              <w:rPr>
+                <w:rFonts w:ascii="Times New Roman" w:hAnsi="Times New Roman"/>
+                <w:bCs/>
+                <w:sz w:val="16"/>
+                <w:szCs w:val="16"/>
+              </w:rPr>
+              <w:t xml:space="preserve"> </w:t>
+            </w:r>
+            <w:hyperlink r:id="rId5" w:history="1">
+              <w:r>
+                <w:rPr>
+                  <w:rStyle w:val="Hyperlink"/>
+                  <w:rFonts w:ascii="Times New Roman" w:hAnsi="Times New Roman"/>
+                  <w:bCs/>
+                  <w:sz w:val="16"/>
+                  <w:szCs w:val="16"/>
+                </w:rPr>
+                <w:t>Kappa</w:t>
+              </w:r>
+            </w:hyperlink>
+            <w:r>
+              <w:rPr>
+                <w:rFonts w:ascii="Times New Roman" w:hAnsi="Times New Roman"/>
+                <w:bCs/>
+                <w:sz w:val="16"/>
+                <w:szCs w:val="16"/>
+              </w:rPr>
+              <w:t xml:space="preserve"> </w:t>
+            </w:r>
+            <w:r>
+              <w:rPr>
+                <w:rFonts w:ascii="Times New Roman" w:hAnsi="Times New Roman"/>
+                <w:bCs/>
+                <w:sz w:val="16"/>
+                <w:szCs w:val="16"/>
+              </w:rPr>
+              <w:t xml:space="preserve">measures how much better </w:t>
+            </w:r>
+            <w:r>
+              <w:rPr>
+                <w:rFonts w:ascii="Times New Roman" w:hAnsi="Times New Roman"/>
+                <w:bCs/>
+                <w:sz w:val="16"/>
+                <w:szCs w:val="16"/>
+              </w:rPr>
+              <w:t xml:space="preserve">the model </w:t>
+            </w:r>
+            <w:r>
+              <w:rPr>
+                <w:rFonts w:ascii="Times New Roman" w:hAnsi="Times New Roman"/>
+                <w:bCs/>
+                <w:sz w:val="16"/>
+                <w:szCs w:val="16"/>
+              </w:rPr>
+              <w:t xml:space="preserve">performs </w:t>
+            </w:r>
+            <w:r>
+              <w:rPr>
+                <w:rFonts w:ascii="Times New Roman" w:hAnsi="Times New Roman"/>
+                <w:bCs/>
+                <w:sz w:val="16"/>
+                <w:szCs w:val="16"/>
+              </w:rPr>
+              <w:t>compared to</w:t>
+            </w:r>
+            <w:r>
+              <w:rPr>
+                <w:rFonts w:ascii="Times New Roman" w:hAnsi="Times New Roman"/>
+                <w:bCs/>
+                <w:sz w:val="16"/>
+                <w:szCs w:val="16"/>
+              </w:rPr>
+              <w:t xml:space="preserve"> guesses that </w:t>
+            </w:r>
+            <w:r>
+              <w:rPr>
+                <w:rFonts w:ascii="Times New Roman" w:hAnsi="Times New Roman"/>
+                <w:bCs/>
+                <w:sz w:val="16"/>
+                <w:szCs w:val="16"/>
+              </w:rPr>
+              <w:t xml:space="preserve">only </w:t>
+            </w:r>
+            <w:r>
+              <w:rPr>
+                <w:rFonts w:ascii="Times New Roman" w:hAnsi="Times New Roman"/>
+                <w:bCs/>
+                <w:sz w:val="16"/>
+                <w:szCs w:val="16"/>
+              </w:rPr>
+              <w:t xml:space="preserve">take class prevalence into account. It </w:t>
+            </w:r>
+            <w:r>
+              <w:rPr>
+                <w:rFonts w:ascii="Times New Roman" w:hAnsi="Times New Roman"/>
+                <w:bCs/>
+                <w:sz w:val="16"/>
+                <w:szCs w:val="16"/>
+              </w:rPr>
+              <w:t xml:space="preserve">was selected as a better measure </w:t>
+            </w:r>
+            <w:r>
+              <w:rPr>
+                <w:rFonts w:ascii="Times New Roman" w:hAnsi="Times New Roman"/>
+                <w:bCs/>
+                <w:sz w:val="16"/>
+                <w:szCs w:val="16"/>
+              </w:rPr>
+              <w:t xml:space="preserve">than accuracy </w:t>
+            </w:r>
+            <w:r>
+              <w:rPr>
+                <w:rFonts w:ascii="Times New Roman" w:hAnsi="Times New Roman"/>
+                <w:bCs/>
+                <w:sz w:val="16"/>
+                <w:szCs w:val="16"/>
+              </w:rPr>
+              <w:t xml:space="preserve">to train and assess the model given the moderate class imbalance between index admissions that are vs. are not followed by a readmission. </w:t>
+            </w:r>
+            <w:r>
+              <w:rPr>
+                <w:rFonts w:ascii="Times New Roman" w:hAnsi="Times New Roman"/>
+                <w:bCs/>
+                <w:sz w:val="16"/>
+                <w:szCs w:val="16"/>
+                <w:vertAlign w:val="superscript"/>
+              </w:rPr>
+              <w:t xml:space="preserve">2 </w:t>
+            </w:r>
+            <w:r>
+              <w:rPr>
+                <w:rFonts w:ascii="Times New Roman" w:hAnsi="Times New Roman"/>
+                <w:bCs/>
+                <w:sz w:val="16"/>
+                <w:szCs w:val="16"/>
+              </w:rPr>
+              <w:t>The Area under the Precision-Recall Curve (</w:t>
+            </w:r>
+            <w:hyperlink r:id="rId6" w:history="1">
+              <w:r>
+                <w:rPr>
+                  <w:rStyle w:val="Hyperlink"/>
+                  <w:rFonts w:ascii="Times New Roman" w:hAnsi="Times New Roman"/>
+                  <w:bCs/>
+                  <w:sz w:val="16"/>
+                  <w:szCs w:val="16"/>
+                </w:rPr>
+                <w:t>AUPRC</w:t>
+              </w:r>
+            </w:hyperlink>
+            <w:r>
+              <w:rPr>
+                <w:rFonts w:ascii="Times New Roman" w:hAnsi="Times New Roman"/>
+                <w:bCs/>
+                <w:sz w:val="16"/>
+                <w:szCs w:val="16"/>
+              </w:rPr>
+              <w:t xml:space="preserve">) </w:t>
+            </w:r>
+            <w:r>
+              <w:rPr>
+                <w:rFonts w:ascii="Times New Roman" w:hAnsi="Times New Roman"/>
+                <w:bCs/>
+                <w:sz w:val="16"/>
+                <w:szCs w:val="16"/>
+              </w:rPr>
+              <w:t>indicates the overall success of the model across levels of precision and recall.</w:t>
+            </w:r>
+            <w:r>
+              <w:rPr>
+                <w:rFonts w:ascii="Times New Roman" w:hAnsi="Times New Roman"/>
+                <w:bCs/>
+                <w:sz w:val="16"/>
+                <w:szCs w:val="16"/>
+              </w:rPr>
+              <w:t xml:space="preserve"> This measure </w:t>
+            </w:r>
+            <w:r>
+              <w:rPr>
+                <w:rFonts w:ascii="Times New Roman" w:hAnsi="Times New Roman"/>
+                <w:bCs/>
+                <w:sz w:val="16"/>
+                <w:szCs w:val="16"/>
+              </w:rPr>
+              <w:t xml:space="preserve">does not change when better precision is solely </w:t>
+            </w:r>
+            <w:bookmarkStart w:id="0" w:name="_GoBack"/>
+            <w:bookmarkEnd w:id="0"/>
+            <w:r>
+              <w:rPr>
+                <w:rFonts w:ascii="Times New Roman" w:hAnsi="Times New Roman"/>
+                <w:bCs/>
+                <w:sz w:val="16"/>
+                <w:szCs w:val="16"/>
+              </w:rPr>
+              <w:t>obtained at the expense of recall or vice versa</w:t>
+            </w:r>
+            <w:r>
+              <w:rPr>
+                <w:rFonts w:ascii="Times New Roman" w:hAnsi="Times New Roman"/>
+                <w:bCs/>
+                <w:sz w:val="16"/>
+                <w:szCs w:val="16"/>
+              </w:rPr>
+              <w:t>.</w:t>
+            </w:r>
+            <w:r>
+              <w:rPr>
+                <w:rFonts w:ascii="Times New Roman" w:hAnsi="Times New Roman"/>
+                <w:bCs/>
+                <w:sz w:val="16"/>
+                <w:szCs w:val="16"/>
+              </w:rPr>
+              <w:t xml:space="preserve"> </w:t>
+            </w:r>
+            <w:r>
+              <w:rPr>
+                <w:rFonts w:ascii="Times New Roman" w:hAnsi="Times New Roman"/>
+                <w:bCs/>
+                <w:sz w:val="16"/>
+                <w:szCs w:val="16"/>
+                <w:vertAlign w:val="superscript"/>
+              </w:rPr>
+              <w:t>3</w:t>
+            </w:r>
+            <w:r>
+              <w:rPr>
+                <w:rFonts w:ascii="Times New Roman" w:hAnsi="Times New Roman"/>
+                <w:bCs/>
+                <w:sz w:val="16"/>
+                <w:szCs w:val="16"/>
+              </w:rPr>
+              <w:t xml:space="preserve"> </w:t>
+            </w:r>
+            <w:hyperlink r:id="rId7" w:history="1">
+              <w:r>
+                <w:rPr>
+                  <w:rStyle w:val="Hyperlink"/>
+                  <w:rFonts w:ascii="Times New Roman" w:hAnsi="Times New Roman"/>
+                  <w:bCs/>
+                  <w:sz w:val="16"/>
+                  <w:szCs w:val="16"/>
+                </w:rPr>
+                <w:t>Precision</w:t>
+              </w:r>
+            </w:hyperlink>
+            <w:r>
+              <w:rPr>
+                <w:rFonts w:ascii="Times New Roman" w:hAnsi="Times New Roman"/>
+                <w:bCs/>
+                <w:sz w:val="16"/>
+                <w:szCs w:val="16"/>
+              </w:rPr>
+              <w:t xml:space="preserve"> is the ratio of </w:t>
+            </w:r>
+            <w:r>
+              <w:rPr>
+                <w:rFonts w:ascii="Times New Roman" w:hAnsi="Times New Roman"/>
+                <w:bCs/>
+                <w:sz w:val="16"/>
+                <w:szCs w:val="16"/>
+              </w:rPr>
+              <w:t xml:space="preserve">the count of </w:t>
+            </w:r>
+            <w:r>
+              <w:rPr>
+                <w:rFonts w:ascii="Times New Roman" w:hAnsi="Times New Roman"/>
+                <w:bCs/>
+                <w:sz w:val="16"/>
+                <w:szCs w:val="16"/>
+              </w:rPr>
+              <w:t xml:space="preserve">stays that were </w:t>
+            </w:r>
+            <w:r>
+              <w:rPr>
+                <w:rFonts w:ascii="Times New Roman" w:hAnsi="Times New Roman"/>
+                <w:bCs/>
+                <w:sz w:val="16"/>
+                <w:szCs w:val="16"/>
+              </w:rPr>
+              <w:t>correctly predicted to be followed</w:t>
+            </w:r>
+            <w:r>
+              <w:rPr>
+                <w:rFonts w:ascii="Times New Roman" w:hAnsi="Times New Roman"/>
+                <w:bCs/>
+                <w:sz w:val="16"/>
+                <w:szCs w:val="16"/>
+              </w:rPr>
+              <w:t xml:space="preserve"> by a readmission within 30 days over </w:t>
+            </w:r>
+            <w:r>
+              <w:rPr>
+                <w:rFonts w:ascii="Times New Roman" w:hAnsi="Times New Roman"/>
+                <w:bCs/>
+                <w:sz w:val="16"/>
+                <w:szCs w:val="16"/>
+              </w:rPr>
+              <w:t xml:space="preserve">the count of all </w:t>
+            </w:r>
+            <w:r>
+              <w:rPr>
+                <w:rFonts w:ascii="Times New Roman" w:hAnsi="Times New Roman"/>
+                <w:bCs/>
+                <w:sz w:val="16"/>
+                <w:szCs w:val="16"/>
+              </w:rPr>
+              <w:t>stays that were predicted</w:t>
+            </w:r>
+            <w:r>
+              <w:rPr>
+                <w:rFonts w:ascii="Times New Roman" w:hAnsi="Times New Roman"/>
+                <w:bCs/>
+                <w:sz w:val="16"/>
+                <w:szCs w:val="16"/>
+              </w:rPr>
+              <w:t xml:space="preserve"> (correctly or not) to be followed by readmission. </w:t>
+            </w:r>
+            <w:r>
+              <w:rPr>
+                <w:rFonts w:ascii="Times New Roman" w:hAnsi="Times New Roman"/>
+                <w:bCs/>
+                <w:sz w:val="16"/>
+                <w:szCs w:val="16"/>
+                <w:vertAlign w:val="superscript"/>
+              </w:rPr>
+              <w:t>4</w:t>
+            </w:r>
+            <w:r>
+              <w:rPr>
+                <w:rFonts w:ascii="Times New Roman" w:hAnsi="Times New Roman"/>
+                <w:bCs/>
+                <w:sz w:val="16"/>
+                <w:szCs w:val="16"/>
+              </w:rPr>
+              <w:t xml:space="preserve"> </w:t>
+            </w:r>
+            <w:hyperlink r:id="rId8" w:history="1">
+              <w:r>
+                <w:rPr>
+                  <w:rStyle w:val="Hyperlink"/>
+                  <w:rFonts w:ascii="Times New Roman" w:hAnsi="Times New Roman"/>
+                  <w:bCs/>
+                  <w:sz w:val="16"/>
+                  <w:szCs w:val="16"/>
+                </w:rPr>
+                <w:t>Recall</w:t>
+              </w:r>
+            </w:hyperlink>
+            <w:r>
+              <w:rPr>
+                <w:rFonts w:ascii="Times New Roman" w:hAnsi="Times New Roman"/>
+                <w:bCs/>
+                <w:sz w:val="16"/>
+                <w:szCs w:val="16"/>
+              </w:rPr>
+              <w:t xml:space="preserve"> is the ratio of the count of stays that were correctly predicted to be followed by a readmission within 30 days over the count of </w:t>
+            </w:r>
+            <w:r>
+              <w:rPr>
+                <w:rFonts w:ascii="Times New Roman" w:hAnsi="Times New Roman"/>
+                <w:bCs/>
+                <w:sz w:val="16"/>
+                <w:szCs w:val="16"/>
+              </w:rPr>
+              <w:t xml:space="preserve">all </w:t>
+            </w:r>
+            <w:r>
+              <w:rPr>
+                <w:rFonts w:ascii="Times New Roman" w:hAnsi="Times New Roman"/>
+                <w:bCs/>
+                <w:sz w:val="16"/>
+                <w:szCs w:val="16"/>
+              </w:rPr>
+              <w:t xml:space="preserve">stays that were </w:t>
+            </w:r>
+            <w:r>
+              <w:rPr>
+                <w:rFonts w:ascii="Times New Roman" w:hAnsi="Times New Roman"/>
+                <w:bCs/>
+                <w:sz w:val="16"/>
+                <w:szCs w:val="16"/>
+              </w:rPr>
+              <w:t xml:space="preserve">in fact </w:t>
+            </w:r>
+            <w:r>
+              <w:rPr>
+                <w:rFonts w:ascii="Times New Roman" w:hAnsi="Times New Roman"/>
+                <w:bCs/>
+                <w:sz w:val="16"/>
+                <w:szCs w:val="16"/>
+              </w:rPr>
+              <w:t>followed by readmission.</w:t>
+            </w:r>
+          </w:p>
+        </w:tc>
+      </w:tr>
     </w:tbl>
     <w:p>
       <w:pPr>
@@ -1093,7 +1672,10 @@
         <w:t xml:space="preserve"> a gradient boosting algorithm to train a model on </w:t>
       </w:r>
       <w:r>
-        <w:t xml:space="preserve">three quarters of all </w:t>
+        <w:t>a majority</w:t>
+      </w:r>
+      <w:r>
+        <w:t xml:space="preserve"> of all </w:t>
       </w:r>
       <w:r>
         <w:t xml:space="preserve">2017 </w:t>
@@ -1108,7 +1690,16 @@
         <w:t>admissions</w:t>
       </w:r>
       <w:r>
-        <w:t xml:space="preserve">, a method that </w:t>
+        <w:t xml:space="preserve">; </w:t>
+      </w:r>
+      <w:r>
+        <w:t xml:space="preserve">a </w:t>
+      </w:r>
+      <w:r>
+        <w:t xml:space="preserve">similar </w:t>
+      </w:r>
+      <w:r>
+        <w:t xml:space="preserve">method </w:t>
       </w:r>
       <w:r>
         <w:t>was</w:t>
@@ -1119,7 +1710,7 @@
       <w:r>
         <w:t xml:space="preserve">by </w:t>
       </w:r>
-      <w:hyperlink r:id="rId5" w:history="1">
+      <w:hyperlink r:id="rId9" w:history="1">
         <w:proofErr w:type="spellStart"/>
         <w:r>
           <w:rPr>
@@ -1151,7 +1742,10 @@
         <w:t>ing</w:t>
       </w:r>
       <w:r>
-        <w:t xml:space="preserve"> a model </w:t>
+        <w:t xml:space="preserve"> the</w:t>
+      </w:r>
+      <w:r>
+        <w:t xml:space="preserve"> model </w:t>
       </w:r>
       <w:r>
         <w:t>using</w:t>
@@ -1169,15 +1763,18 @@
         <w:t xml:space="preserve"> was key to </w:t>
       </w:r>
       <w:r>
-        <w:t>the success</w:t>
-      </w:r>
-      <w:r>
-        <w:t xml:space="preserve"> of DSI’s first model</w:t>
+        <w:t>the model’s</w:t>
+      </w:r>
+      <w:r>
+        <w:t xml:space="preserve"> success</w:t>
       </w:r>
       <w:r>
         <w:t xml:space="preserve">. </w:t>
       </w:r>
       <w:r>
+        <w:t xml:space="preserve">Indeed, </w:t>
+      </w:r>
+      <w:r>
         <w:t>DSI</w:t>
       </w:r>
       <w:r>
@@ -1199,7 +1796,11 @@
         <w:t xml:space="preserve"> (including </w:t>
       </w:r>
       <w:r>
-        <w:t>previous myocardial infarction, chronic pulmonary disease, and metastatic solid tumor)</w:t>
+        <w:t xml:space="preserve">previous myocardial infarction, chronic pulmonary disease, and metastatic solid </w:t>
+      </w:r>
+      <w:r>
+        <w:lastRenderedPageBreak/>
+        <w:t>tumor)</w:t>
       </w:r>
       <w:r>
         <w:t xml:space="preserve">, and </w:t>
@@ -1214,13 +1815,22 @@
         <w:t xml:space="preserve">. </w:t>
       </w:r>
       <w:r>
-        <w:t>On this even playing field</w:t>
+        <w:t>O</w:t>
+      </w:r>
+      <w:r>
+        <w:t>n this even playing field</w:t>
       </w:r>
       <w:r>
         <w:t xml:space="preserve">, </w:t>
       </w:r>
       <w:r>
-        <w:t xml:space="preserve">DSI </w:t>
+        <w:t>DSI</w:t>
+      </w:r>
+      <w:r>
+        <w:t>’s model</w:t>
+      </w:r>
+      <w:r>
+        <w:t xml:space="preserve"> </w:t>
       </w:r>
       <w:r>
         <w:t xml:space="preserve">outperformed the LACE on both precision (0.71 vs. 0.68) and recall (0.64 vs. 0.55).  </w:t>
@@ -1250,10 +1860,22 @@
         <w:t xml:space="preserve"> predictions</w:t>
       </w:r>
       <w:r>
-        <w:t xml:space="preserve"> by expanding the input</w:t>
-      </w:r>
-      <w:r>
-        <w:t xml:space="preserve"> they use to train </w:t>
+        <w:t xml:space="preserve"> </w:t>
+      </w:r>
+      <w:r>
+        <w:t xml:space="preserve">even more </w:t>
+      </w:r>
+      <w:r>
+        <w:t>by expanding the input</w:t>
+      </w:r>
+      <w:r>
+        <w:t xml:space="preserve"> </w:t>
+      </w:r>
+      <w:r>
+        <w:t>used</w:t>
+      </w:r>
+      <w:r>
+        <w:t xml:space="preserve"> to train </w:t>
       </w:r>
       <w:r>
         <w:t>future</w:t>
@@ -1268,13 +1890,7 @@
         <w:t xml:space="preserve">. </w:t>
       </w:r>
       <w:r>
-        <w:t>T</w:t>
-      </w:r>
-      <w:r>
-        <w:t>o do this, t</w:t>
-      </w:r>
-      <w:r>
-        <w:t>hey</w:t>
+        <w:t>They</w:t>
       </w:r>
       <w:r>
         <w:t xml:space="preserve"> are sourcing</w:t>
@@ -1295,7 +1911,7 @@
         <w:t xml:space="preserve"> peer reviewed work</w:t>
       </w:r>
       <w:r>
-        <w:t xml:space="preserve"> and t</w:t>
+        <w:t>. To support this sourcing work, t</w:t>
       </w:r>
       <w:r>
         <w:t xml:space="preserve">hey </w:t>
@@ -1313,7 +1929,21 @@
         <w:t xml:space="preserve">stakeholders in L.A. Care’s Health Information Exchange (HIE) projects </w:t>
       </w:r>
       <w:r>
-        <w:t xml:space="preserve">to </w:t>
+        <w:t xml:space="preserve">(LANE, eConnect, EDIE </w:t>
+      </w:r>
+      <w:proofErr w:type="spellStart"/>
+      <w:r>
+        <w:t>PreManage</w:t>
+      </w:r>
+      <w:proofErr w:type="spellEnd"/>
+      <w:r>
+        <w:t xml:space="preserve">, plus direct outreach to select hospitals) </w:t>
+      </w:r>
+      <w:r>
+        <w:t>which are meant to</w:t>
+      </w:r>
+      <w:r>
+        <w:t xml:space="preserve"> </w:t>
       </w:r>
       <w:r>
         <w:t>bring admission data into our systems more quickly</w:t>
@@ -1334,44 +1964,73 @@
         <w:t xml:space="preserve">are </w:t>
       </w:r>
       <w:r>
-        <w:t>developing a new workflow that interleaves modeling efforts with Causal Mapping Workshops with their subject matter experts</w:t>
-      </w:r>
-      <w:r>
-        <w:t>, an</w:t>
-      </w:r>
-      <w:r>
-        <w:t xml:space="preserve">d they are working closely with UM to </w:t>
-      </w:r>
-      <w:r>
-        <w:t>monitor</w:t>
-      </w:r>
-      <w:r>
-        <w:t xml:space="preserve"> systematic drivers of readmission</w:t>
-      </w:r>
-      <w:r>
-        <w:t xml:space="preserve">. </w:t>
-      </w:r>
-      <w:r>
-        <w:t xml:space="preserve"> </w:t>
+        <w:t xml:space="preserve">developing a new workflow that interleaves modeling efforts with Causal Mapping Workshops with their subject matter experts. </w:t>
+      </w:r>
+      <w:r>
+        <w:t xml:space="preserve">Finally, they are </w:t>
+      </w:r>
+      <w:r>
+        <w:t>collaborating</w:t>
+      </w:r>
+      <w:r>
+        <w:t xml:space="preserve"> with UM </w:t>
+      </w:r>
+      <w:r>
+        <w:t>to build</w:t>
+      </w:r>
+      <w:r>
+        <w:t xml:space="preserve"> reporting tools </w:t>
+      </w:r>
+      <w:r>
+        <w:t>to</w:t>
+      </w:r>
+      <w:r>
+        <w:t xml:space="preserve"> monitor some of the systemic</w:t>
+      </w:r>
+      <w:r>
+        <w:t xml:space="preserve"> drivers of readmission. </w:t>
       </w:r>
     </w:p>
     <w:p/>
     <w:p>
       <w:r>
-        <w:lastRenderedPageBreak/>
         <w:t xml:space="preserve">LA Care is in </w:t>
       </w:r>
       <w:r>
         <w:t>an</w:t>
       </w:r>
       <w:r>
-        <w:t xml:space="preserve"> advantageous position to describe a member and his or her care beyond the walls of the hospital. </w:t>
-      </w:r>
-      <w:r>
-        <w:t xml:space="preserve">Models such as DSI’s readmission model are an illustration of how these data can be turned into tools to improve member care. </w:t>
+        <w:t xml:space="preserve"> advantageous position to describe a member and his or her care beyond the walls of the hospital.</w:t>
+      </w:r>
+      <w:r>
+        <w:t xml:space="preserve"> </w:t>
+      </w:r>
+      <w:r>
+        <w:t>DSI’s readmission prediction project illustrates how the organization comes together to knit data into a safety net for members in</w:t>
+      </w:r>
+      <w:r>
+        <w:t xml:space="preserve"> </w:t>
+      </w:r>
+      <w:r>
+        <w:t>one</w:t>
+      </w:r>
+      <w:r>
+        <w:t xml:space="preserve"> of</w:t>
+      </w:r>
+      <w:r>
+        <w:t xml:space="preserve"> the most vulnerable moments of their lives</w:t>
+      </w:r>
+      <w:r>
+        <w:t xml:space="preserve">. </w:t>
       </w:r>
     </w:p>
     <w:p/>
+    <w:p/>
+    <w:p>
+      <w:r>
+        <w:t>Version 3</w:t>
+      </w:r>
+    </w:p>
     <w:p/>
     <w:sectPr>
       <w:pgSz w:w="12240" w:h="15840"/>
@@ -1822,6 +2481,18 @@
       <w:u w:val="single"/>
     </w:rPr>
   </w:style>
+  <w:style w:type="character" w:styleId="FollowedHyperlink">
+    <w:name w:val="FollowedHyperlink"/>
+    <w:basedOn w:val="DefaultParagraphFont"/>
+    <w:uiPriority w:val="99"/>
+    <w:semiHidden/>
+    <w:unhideWhenUsed/>
+    <w:rsid w:val="00FB029D"/>
+    <w:rPr>
+      <w:color w:val="954F72" w:themeColor="followedHyperlink"/>
+      <w:u w:val="single"/>
+    </w:rPr>
+  </w:style>
 </w:styles>
 </file>
 

</xml_diff>